<commit_message>
Monsters starting their turn on ice hard crashes unity. Updated BugList.docx.
</commit_message>
<xml_diff>
--- a/Wizard Needs Matches/Docs/BugList.docx
+++ b/Wizard Needs Matches/Docs/BugList.docx
@@ -9,15 +9,16 @@
         <w:tblLook w:val="04A0" w:firstRow="1" w:lastRow="0" w:firstColumn="1" w:lastColumn="0" w:noHBand="0" w:noVBand="1"/>
       </w:tblPr>
       <w:tblGrid>
-        <w:gridCol w:w="2394"/>
-        <w:gridCol w:w="2394"/>
-        <w:gridCol w:w="2520"/>
-        <w:gridCol w:w="2268"/>
+        <w:gridCol w:w="2088"/>
+        <w:gridCol w:w="1982"/>
+        <w:gridCol w:w="2428"/>
+        <w:gridCol w:w="1527"/>
+        <w:gridCol w:w="1551"/>
       </w:tblGrid>
       <w:tr>
         <w:tc>
           <w:tcPr>
-            <w:tcW w:w="2394" w:type="dxa"/>
+            <w:tcW w:w="2088" w:type="dxa"/>
           </w:tcPr>
           <w:p>
             <w:r>
@@ -27,7 +28,7 @@
         </w:tc>
         <w:tc>
           <w:tcPr>
-            <w:tcW w:w="2394" w:type="dxa"/>
+            <w:tcW w:w="1982" w:type="dxa"/>
           </w:tcPr>
           <w:p>
             <w:r>
@@ -37,7 +38,7 @@
         </w:tc>
         <w:tc>
           <w:tcPr>
-            <w:tcW w:w="2520" w:type="dxa"/>
+            <w:tcW w:w="2428" w:type="dxa"/>
           </w:tcPr>
           <w:p>
             <w:r>
@@ -47,11 +48,21 @@
         </w:tc>
         <w:tc>
           <w:tcPr>
-            <w:tcW w:w="2268" w:type="dxa"/>
+            <w:tcW w:w="1527" w:type="dxa"/>
           </w:tcPr>
           <w:p>
             <w:r>
               <w:t>Priority</w:t>
+            </w:r>
+          </w:p>
+        </w:tc>
+        <w:tc>
+          <w:tcPr>
+            <w:tcW w:w="1551" w:type="dxa"/>
+          </w:tcPr>
+          <w:p>
+            <w:r>
+              <w:t>Fixed?</w:t>
             </w:r>
           </w:p>
         </w:tc>
@@ -59,7 +70,7 @@
       <w:tr>
         <w:tc>
           <w:tcPr>
-            <w:tcW w:w="2394" w:type="dxa"/>
+            <w:tcW w:w="2088" w:type="dxa"/>
           </w:tcPr>
           <w:p>
             <w:r>
@@ -69,30 +80,37 @@
         </w:tc>
         <w:tc>
           <w:tcPr>
-            <w:tcW w:w="2394" w:type="dxa"/>
-          </w:tcPr>
-          <w:p>
-            <w:r>
-              <w:t>Matches made quickly and lots of holes on the gem board</w:t>
-            </w:r>
-            <w:r>
-              <w:t xml:space="preserve"> will pause the gravity of the gems</w:t>
-            </w:r>
-          </w:p>
-        </w:tc>
-        <w:tc>
-          <w:tcPr>
-            <w:tcW w:w="2520" w:type="dxa"/>
+            <w:tcW w:w="1982" w:type="dxa"/>
+          </w:tcPr>
+          <w:p>
+            <w:r>
+              <w:t>Matches made quickly and lots of holes on the gem board will pause the gravity of the gems</w:t>
+            </w:r>
+          </w:p>
+        </w:tc>
+        <w:tc>
+          <w:tcPr>
+            <w:tcW w:w="2428" w:type="dxa"/>
           </w:tcPr>
           <w:p/>
         </w:tc>
         <w:tc>
           <w:tcPr>
-            <w:tcW w:w="2268" w:type="dxa"/>
+            <w:tcW w:w="1527" w:type="dxa"/>
           </w:tcPr>
           <w:p>
             <w:r>
               <w:t>Low. Still matches, and a match from it usually resets it correctly</w:t>
+            </w:r>
+          </w:p>
+        </w:tc>
+        <w:tc>
+          <w:tcPr>
+            <w:tcW w:w="1551" w:type="dxa"/>
+          </w:tcPr>
+          <w:p>
+            <w:r>
+              <w:t>No</w:t>
             </w:r>
           </w:p>
         </w:tc>
@@ -100,7 +118,7 @@
       <w:tr>
         <w:tc>
           <w:tcPr>
-            <w:tcW w:w="2394" w:type="dxa"/>
+            <w:tcW w:w="2088" w:type="dxa"/>
           </w:tcPr>
           <w:p>
             <w:r>
@@ -110,7 +128,7 @@
         </w:tc>
         <w:tc>
           <w:tcPr>
-            <w:tcW w:w="2394" w:type="dxa"/>
+            <w:tcW w:w="1982" w:type="dxa"/>
           </w:tcPr>
           <w:p>
             <w:r>
@@ -120,17 +138,27 @@
         </w:tc>
         <w:tc>
           <w:tcPr>
-            <w:tcW w:w="2520" w:type="dxa"/>
+            <w:tcW w:w="2428" w:type="dxa"/>
           </w:tcPr>
           <w:p/>
         </w:tc>
         <w:tc>
           <w:tcPr>
-            <w:tcW w:w="2268" w:type="dxa"/>
+            <w:tcW w:w="1527" w:type="dxa"/>
           </w:tcPr>
           <w:p>
             <w:r>
               <w:t>Medium</w:t>
+            </w:r>
+          </w:p>
+        </w:tc>
+        <w:tc>
+          <w:tcPr>
+            <w:tcW w:w="1551" w:type="dxa"/>
+          </w:tcPr>
+          <w:p>
+            <w:r>
+              <w:t>No</w:t>
             </w:r>
           </w:p>
         </w:tc>
@@ -138,7 +166,7 @@
       <w:tr>
         <w:tc>
           <w:tcPr>
-            <w:tcW w:w="2394" w:type="dxa"/>
+            <w:tcW w:w="2088" w:type="dxa"/>
           </w:tcPr>
           <w:p>
             <w:r>
@@ -148,7 +176,7 @@
         </w:tc>
         <w:tc>
           <w:tcPr>
-            <w:tcW w:w="2394" w:type="dxa"/>
+            <w:tcW w:w="1982" w:type="dxa"/>
           </w:tcPr>
           <w:p>
             <w:r>
@@ -158,27 +186,31 @@
         </w:tc>
         <w:tc>
           <w:tcPr>
-            <w:tcW w:w="2520" w:type="dxa"/>
-          </w:tcPr>
-          <w:p>
-            <w:r>
-              <w:t xml:space="preserve">Put another state in the switch cases to detect, this trap, end the turn, and reset </w:t>
-            </w:r>
-            <w:r>
-              <w:t>last square visited to current square to open the way to escape</w:t>
-            </w:r>
-            <w:r>
-              <w:t xml:space="preserve"> </w:t>
-            </w:r>
-          </w:p>
-        </w:tc>
-        <w:tc>
-          <w:tcPr>
-            <w:tcW w:w="2268" w:type="dxa"/>
+            <w:tcW w:w="2428" w:type="dxa"/>
+          </w:tcPr>
+          <w:p>
+            <w:r>
+              <w:t xml:space="preserve">Put another state in the switch cases to detect, this trap, end the turn, and reset last square visited to current square to open the way to escape </w:t>
+            </w:r>
+          </w:p>
+        </w:tc>
+        <w:tc>
+          <w:tcPr>
+            <w:tcW w:w="1527" w:type="dxa"/>
           </w:tcPr>
           <w:p>
             <w:r>
               <w:t>High</w:t>
+            </w:r>
+          </w:p>
+        </w:tc>
+        <w:tc>
+          <w:tcPr>
+            <w:tcW w:w="1551" w:type="dxa"/>
+          </w:tcPr>
+          <w:p>
+            <w:r>
+              <w:t>Yes</w:t>
             </w:r>
           </w:p>
         </w:tc>
@@ -186,7 +218,7 @@
       <w:tr>
         <w:tc>
           <w:tcPr>
-            <w:tcW w:w="2394" w:type="dxa"/>
+            <w:tcW w:w="2088" w:type="dxa"/>
           </w:tcPr>
           <w:p>
             <w:r>
@@ -196,7 +228,7 @@
         </w:tc>
         <w:tc>
           <w:tcPr>
-            <w:tcW w:w="2394" w:type="dxa"/>
+            <w:tcW w:w="1982" w:type="dxa"/>
           </w:tcPr>
           <w:p>
             <w:r>
@@ -206,27 +238,31 @@
         </w:tc>
         <w:tc>
           <w:tcPr>
-            <w:tcW w:w="2520" w:type="dxa"/>
-          </w:tcPr>
-          <w:p>
-            <w:r>
-              <w:t>Put another state</w:t>
-            </w:r>
-            <w:r>
-              <w:t xml:space="preserve"> (or 2)</w:t>
-            </w:r>
-            <w:r>
-              <w:t xml:space="preserve"> in the switch cases to detect, this trap, end the turn, and reset last square visited to current square to open the way to escape</w:t>
-            </w:r>
-          </w:p>
-        </w:tc>
-        <w:tc>
-          <w:tcPr>
-            <w:tcW w:w="2268" w:type="dxa"/>
+            <w:tcW w:w="2428" w:type="dxa"/>
+          </w:tcPr>
+          <w:p>
+            <w:r>
+              <w:t>Put another state (or 2) in the switch cases to detect, this trap, end the turn, and reset last square visited to current square to open the way to escape</w:t>
+            </w:r>
+          </w:p>
+        </w:tc>
+        <w:tc>
+          <w:tcPr>
+            <w:tcW w:w="1527" w:type="dxa"/>
           </w:tcPr>
           <w:p>
             <w:r>
               <w:t>High</w:t>
+            </w:r>
+          </w:p>
+        </w:tc>
+        <w:tc>
+          <w:tcPr>
+            <w:tcW w:w="1551" w:type="dxa"/>
+          </w:tcPr>
+          <w:p>
+            <w:r>
+              <w:t>Yes</w:t>
             </w:r>
           </w:p>
         </w:tc>
@@ -234,7 +270,7 @@
       <w:tr>
         <w:tc>
           <w:tcPr>
-            <w:tcW w:w="2394" w:type="dxa"/>
+            <w:tcW w:w="2088" w:type="dxa"/>
           </w:tcPr>
           <w:p>
             <w:r>
@@ -244,7 +280,7 @@
         </w:tc>
         <w:tc>
           <w:tcPr>
-            <w:tcW w:w="2394" w:type="dxa"/>
+            <w:tcW w:w="1982" w:type="dxa"/>
           </w:tcPr>
           <w:p>
             <w:r>
@@ -254,17 +290,27 @@
         </w:tc>
         <w:tc>
           <w:tcPr>
-            <w:tcW w:w="2520" w:type="dxa"/>
+            <w:tcW w:w="2428" w:type="dxa"/>
           </w:tcPr>
           <w:p/>
         </w:tc>
         <w:tc>
           <w:tcPr>
-            <w:tcW w:w="2268" w:type="dxa"/>
+            <w:tcW w:w="1527" w:type="dxa"/>
           </w:tcPr>
           <w:p>
             <w:r>
               <w:t>It’s a feature!</w:t>
+            </w:r>
+          </w:p>
+        </w:tc>
+        <w:tc>
+          <w:tcPr>
+            <w:tcW w:w="1551" w:type="dxa"/>
+          </w:tcPr>
+          <w:p>
+            <w:r>
+              <w:t>Yes</w:t>
             </w:r>
           </w:p>
         </w:tc>
@@ -272,7 +318,7 @@
       <w:tr>
         <w:tc>
           <w:tcPr>
-            <w:tcW w:w="2394" w:type="dxa"/>
+            <w:tcW w:w="2088" w:type="dxa"/>
           </w:tcPr>
           <w:p>
             <w:r>
@@ -282,7 +328,7 @@
         </w:tc>
         <w:tc>
           <w:tcPr>
-            <w:tcW w:w="2394" w:type="dxa"/>
+            <w:tcW w:w="1982" w:type="dxa"/>
           </w:tcPr>
           <w:p>
             <w:r>
@@ -292,7 +338,7 @@
         </w:tc>
         <w:tc>
           <w:tcPr>
-            <w:tcW w:w="2520" w:type="dxa"/>
+            <w:tcW w:w="2428" w:type="dxa"/>
           </w:tcPr>
           <w:p>
             <w:r>
@@ -302,19 +348,83 @@
         </w:tc>
         <w:tc>
           <w:tcPr>
-            <w:tcW w:w="2268" w:type="dxa"/>
+            <w:tcW w:w="1527" w:type="dxa"/>
           </w:tcPr>
           <w:p>
             <w:r>
               <w:t>Medium/It’s a feature! (X-com timing trick).</w:t>
             </w:r>
-            <w:bookmarkStart w:id="0" w:name="_GoBack"/>
-            <w:bookmarkEnd w:id="0"/>
+          </w:p>
+        </w:tc>
+        <w:tc>
+          <w:tcPr>
+            <w:tcW w:w="1551" w:type="dxa"/>
+          </w:tcPr>
+          <w:p>
+            <w:r>
+              <w:t>No</w:t>
+            </w:r>
+          </w:p>
+        </w:tc>
+      </w:tr>
+      <w:tr>
+        <w:tc>
+          <w:tcPr>
+            <w:tcW w:w="2088" w:type="dxa"/>
+          </w:tcPr>
+          <w:p>
+            <w:r>
+              <w:t>Monsters hard crash when they try to decide where to move but they are on the ice slide.</w:t>
+            </w:r>
+          </w:p>
+        </w:tc>
+        <w:tc>
+          <w:tcPr>
+            <w:tcW w:w="1982" w:type="dxa"/>
+          </w:tcPr>
+          <w:p>
+            <w:r>
+              <w:t>Monster’s turn start when they are sliding on ice.</w:t>
+            </w:r>
+          </w:p>
+        </w:tc>
+        <w:tc>
+          <w:tcPr>
+            <w:tcW w:w="2428" w:type="dxa"/>
+          </w:tcPr>
+          <w:p>
+            <w:r>
+              <w:t>Check if there is ice on the field. If there is, check if monster is on it. If so, skip this monster and come back in a few seconds or end its turn.</w:t>
+            </w:r>
+          </w:p>
+        </w:tc>
+        <w:tc>
+          <w:tcPr>
+            <w:tcW w:w="1527" w:type="dxa"/>
+          </w:tcPr>
+          <w:p>
+            <w:r>
+              <w:t>High</w:t>
+            </w:r>
+          </w:p>
+        </w:tc>
+        <w:tc>
+          <w:tcPr>
+            <w:tcW w:w="1551" w:type="dxa"/>
+          </w:tcPr>
+          <w:p>
+            <w:r>
+              <w:t>No</w:t>
+            </w:r>
           </w:p>
         </w:tc>
       </w:tr>
     </w:tbl>
     <w:p/>
+    <w:p>
+      <w:bookmarkStart w:id="0" w:name="_GoBack"/>
+      <w:bookmarkEnd w:id="0"/>
+    </w:p>
     <w:sectPr>
       <w:pgSz w:w="12240" w:h="15840"/>
       <w:pgMar w:top="1440" w:right="1440" w:bottom="1440" w:left="1440" w:header="720" w:footer="720" w:gutter="0"/>
@@ -484,6 +594,7 @@
   <w:style w:type="paragraph" w:default="1" w:styleId="Normal">
     <w:name w:val="Normal"/>
     <w:qFormat/>
+    <w:rsid w:val="00FC6CE1"/>
   </w:style>
   <w:style w:type="character" w:default="1" w:styleId="DefaultParagraphFont">
     <w:name w:val="Default Paragraph Font"/>
@@ -693,6 +804,7 @@
   <w:style w:type="paragraph" w:default="1" w:styleId="Normal">
     <w:name w:val="Normal"/>
     <w:qFormat/>
+    <w:rsid w:val="00FC6CE1"/>
   </w:style>
   <w:style w:type="character" w:default="1" w:styleId="DefaultParagraphFont">
     <w:name w:val="Default Paragraph Font"/>
@@ -1033,7 +1145,7 @@
 </file>
 
 <file path=customXml/itemProps1.xml><?xml version="1.0" encoding="utf-8"?>
-<ds:datastoreItem xmlns:ds="http://schemas.openxmlformats.org/officeDocument/2006/customXml" ds:itemID="{6BCC5AC3-7B27-43F6-97B9-0EE8811372AC}">
+<ds:datastoreItem xmlns:ds="http://schemas.openxmlformats.org/officeDocument/2006/customXml" ds:itemID="{B25F9BE0-6464-4F22-8A6D-737FA58EE180}">
   <ds:schemaRefs>
     <ds:schemaRef ds:uri="http://schemas.openxmlformats.org/officeDocument/2006/bibliography"/>
   </ds:schemaRefs>

</xml_diff>

<commit_message>
Made a clean production build of the game (no testing levels included). Found a bug when running at 1920x1200 and updated BugList.docx and warned against it in the manual. I figure we just run testing off the dev side.
</commit_message>
<xml_diff>
--- a/Wizard Needs Matches/Docs/BugList.docx
+++ b/Wizard Needs Matches/Docs/BugList.docx
@@ -6,19 +6,20 @@
       <w:tblPr>
         <w:tblStyle w:val="TableGrid"/>
         <w:tblW w:w="0" w:type="auto"/>
+        <w:tblLayout w:type="fixed"/>
         <w:tblLook w:val="04A0" w:firstRow="1" w:lastRow="0" w:firstColumn="1" w:lastColumn="0" w:noHBand="0" w:noVBand="1"/>
       </w:tblPr>
       <w:tblGrid>
-        <w:gridCol w:w="2088"/>
-        <w:gridCol w:w="1982"/>
-        <w:gridCol w:w="2428"/>
-        <w:gridCol w:w="1527"/>
-        <w:gridCol w:w="1551"/>
+        <w:gridCol w:w="1569"/>
+        <w:gridCol w:w="3759"/>
+        <w:gridCol w:w="2070"/>
+        <w:gridCol w:w="1350"/>
+        <w:gridCol w:w="828"/>
       </w:tblGrid>
       <w:tr>
         <w:tc>
           <w:tcPr>
-            <w:tcW w:w="2088" w:type="dxa"/>
+            <w:tcW w:w="1569" w:type="dxa"/>
           </w:tcPr>
           <w:p>
             <w:r>
@@ -28,7 +29,7 @@
         </w:tc>
         <w:tc>
           <w:tcPr>
-            <w:tcW w:w="1982" w:type="dxa"/>
+            <w:tcW w:w="3759" w:type="dxa"/>
           </w:tcPr>
           <w:p>
             <w:r>
@@ -38,7 +39,7 @@
         </w:tc>
         <w:tc>
           <w:tcPr>
-            <w:tcW w:w="2428" w:type="dxa"/>
+            <w:tcW w:w="2070" w:type="dxa"/>
           </w:tcPr>
           <w:p>
             <w:r>
@@ -48,7 +49,7 @@
         </w:tc>
         <w:tc>
           <w:tcPr>
-            <w:tcW w:w="1527" w:type="dxa"/>
+            <w:tcW w:w="1350" w:type="dxa"/>
           </w:tcPr>
           <w:p>
             <w:r>
@@ -58,7 +59,7 @@
         </w:tc>
         <w:tc>
           <w:tcPr>
-            <w:tcW w:w="1551" w:type="dxa"/>
+            <w:tcW w:w="828" w:type="dxa"/>
           </w:tcPr>
           <w:p>
             <w:r>
@@ -70,7 +71,7 @@
       <w:tr>
         <w:tc>
           <w:tcPr>
-            <w:tcW w:w="2088" w:type="dxa"/>
+            <w:tcW w:w="1569" w:type="dxa"/>
           </w:tcPr>
           <w:p>
             <w:r>
@@ -80,7 +81,7 @@
         </w:tc>
         <w:tc>
           <w:tcPr>
-            <w:tcW w:w="1982" w:type="dxa"/>
+            <w:tcW w:w="3759" w:type="dxa"/>
           </w:tcPr>
           <w:p>
             <w:r>
@@ -90,13 +91,13 @@
         </w:tc>
         <w:tc>
           <w:tcPr>
-            <w:tcW w:w="2428" w:type="dxa"/>
+            <w:tcW w:w="2070" w:type="dxa"/>
           </w:tcPr>
           <w:p/>
         </w:tc>
         <w:tc>
           <w:tcPr>
-            <w:tcW w:w="1527" w:type="dxa"/>
+            <w:tcW w:w="1350" w:type="dxa"/>
           </w:tcPr>
           <w:p>
             <w:r>
@@ -106,7 +107,7 @@
         </w:tc>
         <w:tc>
           <w:tcPr>
-            <w:tcW w:w="1551" w:type="dxa"/>
+            <w:tcW w:w="828" w:type="dxa"/>
           </w:tcPr>
           <w:p>
             <w:r>
@@ -118,7 +119,7 @@
       <w:tr>
         <w:tc>
           <w:tcPr>
-            <w:tcW w:w="2088" w:type="dxa"/>
+            <w:tcW w:w="1569" w:type="dxa"/>
           </w:tcPr>
           <w:p>
             <w:r>
@@ -128,7 +129,7 @@
         </w:tc>
         <w:tc>
           <w:tcPr>
-            <w:tcW w:w="1982" w:type="dxa"/>
+            <w:tcW w:w="3759" w:type="dxa"/>
           </w:tcPr>
           <w:p>
             <w:r>
@@ -138,13 +139,13 @@
         </w:tc>
         <w:tc>
           <w:tcPr>
-            <w:tcW w:w="2428" w:type="dxa"/>
+            <w:tcW w:w="2070" w:type="dxa"/>
           </w:tcPr>
           <w:p/>
         </w:tc>
         <w:tc>
           <w:tcPr>
-            <w:tcW w:w="1527" w:type="dxa"/>
+            <w:tcW w:w="1350" w:type="dxa"/>
           </w:tcPr>
           <w:p>
             <w:r>
@@ -154,7 +155,7 @@
         </w:tc>
         <w:tc>
           <w:tcPr>
-            <w:tcW w:w="1551" w:type="dxa"/>
+            <w:tcW w:w="828" w:type="dxa"/>
           </w:tcPr>
           <w:p>
             <w:r>
@@ -166,7 +167,7 @@
       <w:tr>
         <w:tc>
           <w:tcPr>
-            <w:tcW w:w="2088" w:type="dxa"/>
+            <w:tcW w:w="1569" w:type="dxa"/>
           </w:tcPr>
           <w:p>
             <w:r>
@@ -176,7 +177,7 @@
         </w:tc>
         <w:tc>
           <w:tcPr>
-            <w:tcW w:w="1982" w:type="dxa"/>
+            <w:tcW w:w="3759" w:type="dxa"/>
           </w:tcPr>
           <w:p>
             <w:r>
@@ -186,7 +187,7 @@
         </w:tc>
         <w:tc>
           <w:tcPr>
-            <w:tcW w:w="2428" w:type="dxa"/>
+            <w:tcW w:w="2070" w:type="dxa"/>
           </w:tcPr>
           <w:p>
             <w:r>
@@ -196,7 +197,7 @@
         </w:tc>
         <w:tc>
           <w:tcPr>
-            <w:tcW w:w="1527" w:type="dxa"/>
+            <w:tcW w:w="1350" w:type="dxa"/>
           </w:tcPr>
           <w:p>
             <w:r>
@@ -206,7 +207,7 @@
         </w:tc>
         <w:tc>
           <w:tcPr>
-            <w:tcW w:w="1551" w:type="dxa"/>
+            <w:tcW w:w="828" w:type="dxa"/>
           </w:tcPr>
           <w:p>
             <w:r>
@@ -218,7 +219,7 @@
       <w:tr>
         <w:tc>
           <w:tcPr>
-            <w:tcW w:w="2088" w:type="dxa"/>
+            <w:tcW w:w="1569" w:type="dxa"/>
           </w:tcPr>
           <w:p>
             <w:r>
@@ -228,7 +229,7 @@
         </w:tc>
         <w:tc>
           <w:tcPr>
-            <w:tcW w:w="1982" w:type="dxa"/>
+            <w:tcW w:w="3759" w:type="dxa"/>
           </w:tcPr>
           <w:p>
             <w:r>
@@ -238,7 +239,7 @@
         </w:tc>
         <w:tc>
           <w:tcPr>
-            <w:tcW w:w="2428" w:type="dxa"/>
+            <w:tcW w:w="2070" w:type="dxa"/>
           </w:tcPr>
           <w:p>
             <w:r>
@@ -248,7 +249,7 @@
         </w:tc>
         <w:tc>
           <w:tcPr>
-            <w:tcW w:w="1527" w:type="dxa"/>
+            <w:tcW w:w="1350" w:type="dxa"/>
           </w:tcPr>
           <w:p>
             <w:r>
@@ -258,7 +259,7 @@
         </w:tc>
         <w:tc>
           <w:tcPr>
-            <w:tcW w:w="1551" w:type="dxa"/>
+            <w:tcW w:w="828" w:type="dxa"/>
           </w:tcPr>
           <w:p>
             <w:r>
@@ -270,7 +271,7 @@
       <w:tr>
         <w:tc>
           <w:tcPr>
-            <w:tcW w:w="2088" w:type="dxa"/>
+            <w:tcW w:w="1569" w:type="dxa"/>
           </w:tcPr>
           <w:p>
             <w:r>
@@ -280,7 +281,7 @@
         </w:tc>
         <w:tc>
           <w:tcPr>
-            <w:tcW w:w="1982" w:type="dxa"/>
+            <w:tcW w:w="3759" w:type="dxa"/>
           </w:tcPr>
           <w:p>
             <w:r>
@@ -290,13 +291,13 @@
         </w:tc>
         <w:tc>
           <w:tcPr>
-            <w:tcW w:w="2428" w:type="dxa"/>
+            <w:tcW w:w="2070" w:type="dxa"/>
           </w:tcPr>
           <w:p/>
         </w:tc>
         <w:tc>
           <w:tcPr>
-            <w:tcW w:w="1527" w:type="dxa"/>
+            <w:tcW w:w="1350" w:type="dxa"/>
           </w:tcPr>
           <w:p>
             <w:r>
@@ -306,7 +307,7 @@
         </w:tc>
         <w:tc>
           <w:tcPr>
-            <w:tcW w:w="1551" w:type="dxa"/>
+            <w:tcW w:w="828" w:type="dxa"/>
           </w:tcPr>
           <w:p>
             <w:r>
@@ -318,7 +319,7 @@
       <w:tr>
         <w:tc>
           <w:tcPr>
-            <w:tcW w:w="2088" w:type="dxa"/>
+            <w:tcW w:w="1569" w:type="dxa"/>
           </w:tcPr>
           <w:p>
             <w:r>
@@ -328,7 +329,7 @@
         </w:tc>
         <w:tc>
           <w:tcPr>
-            <w:tcW w:w="1982" w:type="dxa"/>
+            <w:tcW w:w="3759" w:type="dxa"/>
           </w:tcPr>
           <w:p>
             <w:r>
@@ -338,7 +339,7 @@
         </w:tc>
         <w:tc>
           <w:tcPr>
-            <w:tcW w:w="2428" w:type="dxa"/>
+            <w:tcW w:w="2070" w:type="dxa"/>
           </w:tcPr>
           <w:p>
             <w:r>
@@ -348,7 +349,7 @@
         </w:tc>
         <w:tc>
           <w:tcPr>
-            <w:tcW w:w="1527" w:type="dxa"/>
+            <w:tcW w:w="1350" w:type="dxa"/>
           </w:tcPr>
           <w:p>
             <w:r>
@@ -358,7 +359,7 @@
         </w:tc>
         <w:tc>
           <w:tcPr>
-            <w:tcW w:w="1551" w:type="dxa"/>
+            <w:tcW w:w="828" w:type="dxa"/>
           </w:tcPr>
           <w:p>
             <w:r>
@@ -370,7 +371,7 @@
       <w:tr>
         <w:tc>
           <w:tcPr>
-            <w:tcW w:w="2088" w:type="dxa"/>
+            <w:tcW w:w="1569" w:type="dxa"/>
           </w:tcPr>
           <w:p>
             <w:r>
@@ -380,7 +381,7 @@
         </w:tc>
         <w:tc>
           <w:tcPr>
-            <w:tcW w:w="1982" w:type="dxa"/>
+            <w:tcW w:w="3759" w:type="dxa"/>
           </w:tcPr>
           <w:p>
             <w:r>
@@ -390,7 +391,7 @@
         </w:tc>
         <w:tc>
           <w:tcPr>
-            <w:tcW w:w="2428" w:type="dxa"/>
+            <w:tcW w:w="2070" w:type="dxa"/>
           </w:tcPr>
           <w:p>
             <w:r>
@@ -400,7 +401,7 @@
         </w:tc>
         <w:tc>
           <w:tcPr>
-            <w:tcW w:w="1527" w:type="dxa"/>
+            <w:tcW w:w="1350" w:type="dxa"/>
           </w:tcPr>
           <w:p>
             <w:r>
@@ -410,7 +411,96 @@
         </w:tc>
         <w:tc>
           <w:tcPr>
-            <w:tcW w:w="1551" w:type="dxa"/>
+            <w:tcW w:w="828" w:type="dxa"/>
+          </w:tcPr>
+          <w:p>
+            <w:r>
+              <w:t>No</w:t>
+            </w:r>
+          </w:p>
+        </w:tc>
+      </w:tr>
+      <w:tr>
+        <w:tc>
+          <w:tcPr>
+            <w:tcW w:w="1569" w:type="dxa"/>
+          </w:tcPr>
+          <w:p>
+            <w:r>
+              <w:lastRenderedPageBreak/>
+              <w:t>Dungeon part of game covers health bar at 1920x1200 resolution</w:t>
+            </w:r>
+          </w:p>
+        </w:tc>
+        <w:tc>
+          <w:tcPr>
+            <w:tcW w:w="3759" w:type="dxa"/>
+          </w:tcPr>
+          <w:p>
+            <w:r>
+              <w:rPr>
+                <w:noProof/>
+              </w:rPr>
+              <w:drawing>
+                <wp:inline distT="0" distB="0" distL="0" distR="0" wp14:anchorId="645C6BBD" wp14:editId="489E2E1E">
+                  <wp:extent cx="2331720" cy="1457325"/>
+                  <wp:effectExtent l="0" t="0" r="0" b="9525"/>
+                  <wp:docPr id="1" name="Picture 1"/>
+                  <wp:cNvGraphicFramePr>
+                    <a:graphicFrameLocks xmlns:a="http://schemas.openxmlformats.org/drawingml/2006/main" noChangeAspect="1"/>
+                  </wp:cNvGraphicFramePr>
+                  <a:graphic xmlns:a="http://schemas.openxmlformats.org/drawingml/2006/main">
+                    <a:graphicData uri="http://schemas.openxmlformats.org/drawingml/2006/picture">
+                      <pic:pic xmlns:pic="http://schemas.openxmlformats.org/drawingml/2006/picture">
+                        <pic:nvPicPr>
+                          <pic:cNvPr id="0" name=""/>
+                          <pic:cNvPicPr/>
+                        </pic:nvPicPr>
+                        <pic:blipFill>
+                          <a:blip r:embed="rId6"/>
+                          <a:stretch>
+                            <a:fillRect/>
+                          </a:stretch>
+                        </pic:blipFill>
+                        <pic:spPr>
+                          <a:xfrm>
+                            <a:off x="0" y="0"/>
+                            <a:ext cx="2331720" cy="1457325"/>
+                          </a:xfrm>
+                          <a:prstGeom prst="rect">
+                            <a:avLst/>
+                          </a:prstGeom>
+                        </pic:spPr>
+                      </pic:pic>
+                    </a:graphicData>
+                  </a:graphic>
+                </wp:inline>
+              </w:drawing>
+            </w:r>
+          </w:p>
+        </w:tc>
+        <w:tc>
+          <w:tcPr>
+            <w:tcW w:w="2070" w:type="dxa"/>
+          </w:tcPr>
+          <w:p>
+            <w:bookmarkStart w:id="0" w:name="_GoBack"/>
+            <w:bookmarkEnd w:id="0"/>
+          </w:p>
+        </w:tc>
+        <w:tc>
+          <w:tcPr>
+            <w:tcW w:w="1350" w:type="dxa"/>
+          </w:tcPr>
+          <w:p>
+            <w:r>
+              <w:t>Low</w:t>
+            </w:r>
+          </w:p>
+        </w:tc>
+        <w:tc>
+          <w:tcPr>
+            <w:tcW w:w="828" w:type="dxa"/>
           </w:tcPr>
           <w:p>
             <w:r>
@@ -421,10 +511,7 @@
       </w:tr>
     </w:tbl>
     <w:p/>
-    <w:p>
-      <w:bookmarkStart w:id="0" w:name="_GoBack"/>
-      <w:bookmarkEnd w:id="0"/>
-    </w:p>
+    <w:p/>
     <w:sectPr>
       <w:pgSz w:w="12240" w:h="15840"/>
       <w:pgMar w:top="1440" w:right="1440" w:bottom="1440" w:left="1440" w:header="720" w:footer="720" w:gutter="0"/>
@@ -642,6 +729,36 @@
       </w:tblBorders>
     </w:tblPr>
   </w:style>
+  <w:style w:type="paragraph" w:styleId="BalloonText">
+    <w:name w:val="Balloon Text"/>
+    <w:basedOn w:val="Normal"/>
+    <w:link w:val="BalloonTextChar"/>
+    <w:uiPriority w:val="99"/>
+    <w:semiHidden/>
+    <w:unhideWhenUsed/>
+    <w:rsid w:val="00A96810"/>
+    <w:pPr>
+      <w:spacing w:after="0" w:line="240" w:lineRule="auto"/>
+    </w:pPr>
+    <w:rPr>
+      <w:rFonts w:ascii="Tahoma" w:hAnsi="Tahoma" w:cs="Tahoma"/>
+      <w:sz w:val="16"/>
+      <w:szCs w:val="16"/>
+    </w:rPr>
+  </w:style>
+  <w:style w:type="character" w:customStyle="1" w:styleId="BalloonTextChar">
+    <w:name w:val="Balloon Text Char"/>
+    <w:basedOn w:val="DefaultParagraphFont"/>
+    <w:link w:val="BalloonText"/>
+    <w:uiPriority w:val="99"/>
+    <w:semiHidden/>
+    <w:rsid w:val="00A96810"/>
+    <w:rPr>
+      <w:rFonts w:ascii="Tahoma" w:hAnsi="Tahoma" w:cs="Tahoma"/>
+      <w:sz w:val="16"/>
+      <w:szCs w:val="16"/>
+    </w:rPr>
+  </w:style>
 </w:styles>
 </file>
 
@@ -851,6 +968,36 @@
         <w:insideV w:val="single" w:sz="4" w:space="0" w:color="auto"/>
       </w:tblBorders>
     </w:tblPr>
+  </w:style>
+  <w:style w:type="paragraph" w:styleId="BalloonText">
+    <w:name w:val="Balloon Text"/>
+    <w:basedOn w:val="Normal"/>
+    <w:link w:val="BalloonTextChar"/>
+    <w:uiPriority w:val="99"/>
+    <w:semiHidden/>
+    <w:unhideWhenUsed/>
+    <w:rsid w:val="00A96810"/>
+    <w:pPr>
+      <w:spacing w:after="0" w:line="240" w:lineRule="auto"/>
+    </w:pPr>
+    <w:rPr>
+      <w:rFonts w:ascii="Tahoma" w:hAnsi="Tahoma" w:cs="Tahoma"/>
+      <w:sz w:val="16"/>
+      <w:szCs w:val="16"/>
+    </w:rPr>
+  </w:style>
+  <w:style w:type="character" w:customStyle="1" w:styleId="BalloonTextChar">
+    <w:name w:val="Balloon Text Char"/>
+    <w:basedOn w:val="DefaultParagraphFont"/>
+    <w:link w:val="BalloonText"/>
+    <w:uiPriority w:val="99"/>
+    <w:semiHidden/>
+    <w:rsid w:val="00A96810"/>
+    <w:rPr>
+      <w:rFonts w:ascii="Tahoma" w:hAnsi="Tahoma" w:cs="Tahoma"/>
+      <w:sz w:val="16"/>
+      <w:szCs w:val="16"/>
+    </w:rPr>
   </w:style>
 </w:styles>
 </file>
@@ -1145,7 +1292,7 @@
 </file>
 
 <file path=customXml/itemProps1.xml><?xml version="1.0" encoding="utf-8"?>
-<ds:datastoreItem xmlns:ds="http://schemas.openxmlformats.org/officeDocument/2006/customXml" ds:itemID="{B25F9BE0-6464-4F22-8A6D-737FA58EE180}">
+<ds:datastoreItem xmlns:ds="http://schemas.openxmlformats.org/officeDocument/2006/customXml" ds:itemID="{5F94E323-DE55-4AB9-BBC1-7CB60DC10C32}">
   <ds:schemaRefs>
     <ds:schemaRef ds:uri="http://schemas.openxmlformats.org/officeDocument/2006/bibliography"/>
   </ds:schemaRefs>

</xml_diff>